<commit_message>
new and even MORE improved
</commit_message>
<xml_diff>
--- a/Some github notes.docx
+++ b/Some github notes.docx
@@ -236,11 +236,52 @@
       </w:r>
     </w:p>
     <w:p>
+      <w:pPr>
+        <w:rPr>
+          <w:rFonts w:eastAsiaTheme="minorEastAsia"/>
+        </w:rPr>
+      </w:pPr>
       <w:r>
         <w:rPr>
           <w:rFonts w:eastAsiaTheme="minorEastAsia"/>
         </w:rPr>
         <w:t>Push</w:t>
+      </w:r>
+    </w:p>
+    <w:p>
+      <w:r>
+        <w:rPr>
+          <w:rFonts w:eastAsiaTheme="minorEastAsia"/>
+        </w:rPr>
+        <w:t xml:space="preserve">Oh, and one more thing: </w:t>
+      </w:r>
+      <w:proofErr w:type="spellStart"/>
+      <w:r>
+        <w:rPr>
+          <w:rFonts w:eastAsiaTheme="minorEastAsia"/>
+        </w:rPr>
+        <w:t>github</w:t>
+      </w:r>
+      <w:proofErr w:type="spellEnd"/>
+      <w:r>
+        <w:rPr>
+          <w:rFonts w:eastAsiaTheme="minorEastAsia"/>
+        </w:rPr>
+        <w:t xml:space="preserve"> username is </w:t>
+      </w:r>
+      <w:proofErr w:type="spellStart"/>
+      <w:r>
+        <w:rPr>
+          <w:rFonts w:eastAsiaTheme="minorEastAsia"/>
+        </w:rPr>
+        <w:t>storckpost</w:t>
+      </w:r>
+      <w:proofErr w:type="spellEnd"/>
+      <w:r>
+        <w:rPr>
+          <w:rFonts w:eastAsiaTheme="minorEastAsia"/>
+        </w:rPr>
+        <w:t xml:space="preserve"> and password is same as for plot.ly</w:t>
       </w:r>
       <w:bookmarkStart w:id="0" w:name="_GoBack"/>
       <w:bookmarkEnd w:id="0"/>

</xml_diff>